<commit_message>
Alteracoes necessarias sobre contato
</commit_message>
<xml_diff>
--- a/leonardo-possan.docx
+++ b/leonardo-possan.docx
@@ -183,7 +183,14 @@
           <w:color w:val="0000FF"/>
           <w:u w:val="single" w:color="0000FF"/>
         </w:rPr>
-        <w:t>leonardopossamdasilva@gmail.com</w:t>
+        <w:t>possandesenvolvimento</w:t>
+      </w:r>
+      <w:r>
+        <w:rPr>
+          <w:color w:val="0000FF"/>
+          <w:u w:val="single" w:color="0000FF"/>
+        </w:rPr>
+        <w:t>@gmail.com</w:t>
       </w:r>
       <w:r>
         <w:t xml:space="preserve"> </w:t>
@@ -203,19 +210,7 @@
           <w:rPr>
             <w:rStyle w:val="Hyperlink"/>
           </w:rPr>
-          <w:t>leona</w:t>
-        </w:r>
-        <w:r>
-          <w:rPr>
-            <w:rStyle w:val="Hyperlink"/>
-          </w:rPr>
-          <w:t>r</w:t>
-        </w:r>
-        <w:r>
-          <w:rPr>
-            <w:rStyle w:val="Hyperlink"/>
-          </w:rPr>
-          <w:t>do</w:t>
+          <w:t>leonardo</w:t>
         </w:r>
         <w:proofErr w:type="spellEnd"/>
         <w:r>
@@ -248,32 +243,22 @@
       <w:r>
         <w:t xml:space="preserve">Portifólio: </w:t>
       </w:r>
-      <w:r>
-        <w:fldChar w:fldCharType="begin"/>
-      </w:r>
-      <w:r>
-        <w:instrText>HYPERLINK "https://1992-leonardo.github.io/cv-leonardo/"</w:instrText>
-      </w:r>
-      <w:r>
-        <w:fldChar w:fldCharType="separate"/>
-      </w:r>
-      <w:r>
-        <w:rPr>
-          <w:rStyle w:val="Hyperlink"/>
-        </w:rPr>
-        <w:t>cv-</w:t>
-      </w:r>
-      <w:proofErr w:type="spellStart"/>
-      <w:r>
-        <w:rPr>
-          <w:rStyle w:val="Hyperlink"/>
-        </w:rPr>
-        <w:t>leonardo</w:t>
-      </w:r>
-      <w:proofErr w:type="spellEnd"/>
-      <w:r>
-        <w:fldChar w:fldCharType="end"/>
-      </w:r>
+      <w:hyperlink r:id="rId6" w:history="1">
+        <w:r>
+          <w:rPr>
+            <w:rStyle w:val="Hyperlink"/>
+          </w:rPr>
+          <w:t>cv-</w:t>
+        </w:r>
+        <w:proofErr w:type="spellStart"/>
+        <w:r>
+          <w:rPr>
+            <w:rStyle w:val="Hyperlink"/>
+          </w:rPr>
+          <w:t>leonardo</w:t>
+        </w:r>
+        <w:proofErr w:type="spellEnd"/>
+      </w:hyperlink>
     </w:p>
     <w:p>
       <w:pPr>
@@ -283,24 +268,22 @@
       <w:r>
         <w:t xml:space="preserve">GitHub: </w:t>
       </w:r>
-      <w:r>
-        <w:fldChar w:fldCharType="begin"/>
-      </w:r>
-      <w:r>
-        <w:instrText>HYPERLINK "https://github.com/1992-leonardo"</w:instrText>
-      </w:r>
-      <w:r>
-        <w:fldChar w:fldCharType="separate"/>
-      </w:r>
-      <w:r>
-        <w:rPr>
-          <w:rStyle w:val="Hyperlink"/>
-        </w:rPr>
-        <w:t>1992-leonardo</w:t>
-      </w:r>
-      <w:r>
-        <w:fldChar w:fldCharType="end"/>
-      </w:r>
+      <w:hyperlink r:id="rId7" w:history="1">
+        <w:proofErr w:type="spellStart"/>
+        <w:r>
+          <w:rPr>
+            <w:rStyle w:val="Hyperlink"/>
+          </w:rPr>
+          <w:t>possan</w:t>
+        </w:r>
+        <w:proofErr w:type="spellEnd"/>
+        <w:r>
+          <w:rPr>
+            <w:rStyle w:val="Hyperlink"/>
+          </w:rPr>
+          <w:t>-desenvolvimento</w:t>
+        </w:r>
+      </w:hyperlink>
     </w:p>
     <w:p>
       <w:pPr>
@@ -355,20 +338,27 @@
         </w:rPr>
         <w:t xml:space="preserve">| </w:t>
       </w:r>
-      <w:proofErr w:type="spellStart"/>
       <w:r>
         <w:rPr>
           <w:b/>
           <w:sz w:val="22"/>
         </w:rPr>
-        <w:t>FullStack</w:t>
-      </w:r>
-      <w:proofErr w:type="spellEnd"/>
+        <w:t>Back-</w:t>
+      </w:r>
+      <w:proofErr w:type="spellStart"/>
       <w:r>
         <w:rPr>
           <w:b/>
           <w:sz w:val="22"/>
         </w:rPr>
+        <w:t>End</w:t>
+      </w:r>
+      <w:proofErr w:type="spellEnd"/>
+      <w:r>
+        <w:rPr>
+          <w:b/>
+          <w:sz w:val="22"/>
+        </w:rPr>
         <w:t xml:space="preserve"> | </w:t>
       </w:r>
       <w:r>
@@ -377,6 +367,13 @@
           <w:sz w:val="22"/>
         </w:rPr>
         <w:t xml:space="preserve">Java </w:t>
+      </w:r>
+      <w:r>
+        <w:rPr>
+          <w:b/>
+          <w:sz w:val="22"/>
+        </w:rPr>
+        <w:t>| Spring Boot</w:t>
       </w:r>
     </w:p>
     <w:p>
@@ -522,6 +519,367 @@
         <w:t xml:space="preserve">ORIZON (02/2020 – 09/2024) </w:t>
       </w:r>
       <w:r>
+        <w:rPr>
+          <w:b/>
+        </w:rPr>
+        <w:br/>
+      </w:r>
+      <w:r>
+        <w:t xml:space="preserve">Cargo: Analista de Sistemas Java   </w:t>
+      </w:r>
+      <w:r>
+        <w:br/>
+      </w:r>
+      <w:r>
+        <w:t>Empresa especializada em soluções tecnológicas para o setor de saúde.</w:t>
+      </w:r>
+      <w:r>
+        <w:t xml:space="preserve">   </w:t>
+      </w:r>
+    </w:p>
+    <w:p>
+      <w:pPr>
+        <w:spacing w:after="277"/>
+        <w:ind w:left="9" w:right="99"/>
+        <w:rPr>
+          <w:b/>
+          <w:bCs/>
+        </w:rPr>
+      </w:pPr>
+      <w:r>
+        <w:rPr>
+          <w:b/>
+          <w:bCs/>
+        </w:rPr>
+        <w:t xml:space="preserve">Principais Atividades:   </w:t>
+      </w:r>
+    </w:p>
+    <w:p>
+      <w:pPr>
+        <w:pStyle w:val="PargrafodaLista"/>
+        <w:numPr>
+          <w:ilvl w:val="0"/>
+          <w:numId w:val="3"/>
+        </w:numPr>
+        <w:spacing w:after="41"/>
+        <w:ind w:right="99"/>
+      </w:pPr>
+      <w:r>
+        <w:t xml:space="preserve">Desenvolvimento de funcionalidades e manutenção de sistemas utilizando </w:t>
+      </w:r>
+      <w:r>
+        <w:rPr>
+          <w:b/>
+          <w:bCs/>
+        </w:rPr>
+        <w:t>Java</w:t>
+      </w:r>
+      <w:r>
+        <w:t xml:space="preserve">, </w:t>
+      </w:r>
+      <w:r>
+        <w:rPr>
+          <w:b/>
+          <w:bCs/>
+        </w:rPr>
+        <w:t>C</w:t>
+      </w:r>
+      <w:r>
+        <w:t xml:space="preserve">, </w:t>
+      </w:r>
+      <w:r>
+        <w:rPr>
+          <w:b/>
+          <w:bCs/>
+        </w:rPr>
+        <w:t>C++</w:t>
+      </w:r>
+      <w:r>
+        <w:t xml:space="preserve">, </w:t>
+      </w:r>
+      <w:r>
+        <w:rPr>
+          <w:b/>
+          <w:bCs/>
+        </w:rPr>
+        <w:t>HTML</w:t>
+      </w:r>
+      <w:r>
+        <w:t xml:space="preserve">, </w:t>
+      </w:r>
+      <w:r>
+        <w:rPr>
+          <w:b/>
+          <w:bCs/>
+        </w:rPr>
+        <w:t>CSS</w:t>
+      </w:r>
+      <w:r>
+        <w:t xml:space="preserve">, </w:t>
+      </w:r>
+      <w:proofErr w:type="spellStart"/>
+      <w:r>
+        <w:rPr>
+          <w:b/>
+          <w:bCs/>
+        </w:rPr>
+        <w:t>JavaScript</w:t>
+      </w:r>
+      <w:proofErr w:type="spellEnd"/>
+      <w:r>
+        <w:t xml:space="preserve">, </w:t>
+      </w:r>
+      <w:r>
+        <w:rPr>
+          <w:b/>
+          <w:bCs/>
+        </w:rPr>
+        <w:t>Angular</w:t>
+      </w:r>
+      <w:r>
+        <w:t xml:space="preserve"> e </w:t>
+      </w:r>
+      <w:r>
+        <w:rPr>
+          <w:b/>
+          <w:bCs/>
+        </w:rPr>
+        <w:t>REST</w:t>
+      </w:r>
+      <w:r>
+        <w:t xml:space="preserve"> </w:t>
+      </w:r>
+      <w:r>
+        <w:rPr>
+          <w:b/>
+          <w:bCs/>
+        </w:rPr>
+        <w:t>APIs</w:t>
+      </w:r>
+      <w:r>
+        <w:t>.</w:t>
+      </w:r>
+    </w:p>
+    <w:p>
+      <w:pPr>
+        <w:pStyle w:val="PargrafodaLista"/>
+        <w:numPr>
+          <w:ilvl w:val="0"/>
+          <w:numId w:val="3"/>
+        </w:numPr>
+        <w:spacing w:after="41"/>
+        <w:ind w:right="99"/>
+      </w:pPr>
+      <w:r>
+        <w:t xml:space="preserve">Criação e evolução de regras de negócio, manutenção e desenvolvimento de interfaces </w:t>
+      </w:r>
+      <w:r>
+        <w:rPr>
+          <w:b/>
+          <w:bCs/>
+        </w:rPr>
+        <w:t>WEB</w:t>
+      </w:r>
+      <w:r>
+        <w:t xml:space="preserve"> responsivas.</w:t>
+      </w:r>
+    </w:p>
+    <w:p>
+      <w:pPr>
+        <w:pStyle w:val="PargrafodaLista"/>
+        <w:numPr>
+          <w:ilvl w:val="0"/>
+          <w:numId w:val="3"/>
+        </w:numPr>
+        <w:spacing w:after="41"/>
+        <w:ind w:right="99"/>
+      </w:pPr>
+      <w:r>
+        <w:t xml:space="preserve">Gerenciamento completo do ciclo de vida de dados: criação, atualização e exclusão de registros em </w:t>
+      </w:r>
+      <w:r>
+        <w:rPr>
+          <w:b/>
+          <w:bCs/>
+        </w:rPr>
+        <w:t>B</w:t>
+      </w:r>
+      <w:r>
+        <w:rPr>
+          <w:b/>
+          <w:bCs/>
+        </w:rPr>
+        <w:t xml:space="preserve">anco de </w:t>
+      </w:r>
+      <w:r>
+        <w:rPr>
+          <w:b/>
+          <w:bCs/>
+        </w:rPr>
+        <w:t>D</w:t>
+      </w:r>
+      <w:r>
+        <w:rPr>
+          <w:b/>
+          <w:bCs/>
+        </w:rPr>
+        <w:t>ados</w:t>
+      </w:r>
+      <w:r>
+        <w:t>.</w:t>
+      </w:r>
+    </w:p>
+    <w:p>
+      <w:pPr>
+        <w:pStyle w:val="PargrafodaLista"/>
+        <w:numPr>
+          <w:ilvl w:val="0"/>
+          <w:numId w:val="3"/>
+        </w:numPr>
+        <w:spacing w:after="41"/>
+        <w:ind w:right="99"/>
+      </w:pPr>
+      <w:r>
+        <w:t xml:space="preserve">Participação ativa em releases, homologações e processos de </w:t>
+      </w:r>
+      <w:r>
+        <w:rPr>
+          <w:b/>
+          <w:bCs/>
+        </w:rPr>
+        <w:t>GMUD</w:t>
+      </w:r>
+      <w:r>
+        <w:t>, garantindo estabilidade nas implantações.</w:t>
+      </w:r>
+    </w:p>
+    <w:p>
+      <w:pPr>
+        <w:pStyle w:val="PargrafodaLista"/>
+        <w:numPr>
+          <w:ilvl w:val="0"/>
+          <w:numId w:val="3"/>
+        </w:numPr>
+        <w:spacing w:after="41"/>
+        <w:ind w:right="99"/>
+      </w:pPr>
+      <w:r>
+        <w:t xml:space="preserve">Atuação com práticas de </w:t>
+      </w:r>
+      <w:proofErr w:type="spellStart"/>
+      <w:r>
+        <w:rPr>
+          <w:b/>
+          <w:bCs/>
+        </w:rPr>
+        <w:t>DevOps</w:t>
+      </w:r>
+      <w:proofErr w:type="spellEnd"/>
+      <w:r>
+        <w:t xml:space="preserve">, utilizando ferramentas como </w:t>
+      </w:r>
+      <w:r>
+        <w:rPr>
+          <w:b/>
+          <w:bCs/>
+        </w:rPr>
+        <w:t>Jenkins</w:t>
+      </w:r>
+      <w:r>
+        <w:t xml:space="preserve">, </w:t>
+      </w:r>
+      <w:r>
+        <w:rPr>
+          <w:b/>
+          <w:bCs/>
+        </w:rPr>
+        <w:t>Docker</w:t>
+      </w:r>
+      <w:r>
+        <w:t xml:space="preserve"> e </w:t>
+      </w:r>
+      <w:proofErr w:type="spellStart"/>
+      <w:r>
+        <w:rPr>
+          <w:b/>
+          <w:bCs/>
+        </w:rPr>
+        <w:t>Git</w:t>
+      </w:r>
+      <w:proofErr w:type="spellEnd"/>
+      <w:r>
+        <w:t xml:space="preserve"> para integração contínua e versionamento de código.</w:t>
+      </w:r>
+    </w:p>
+    <w:p>
+      <w:pPr>
+        <w:pStyle w:val="PargrafodaLista"/>
+        <w:numPr>
+          <w:ilvl w:val="0"/>
+          <w:numId w:val="3"/>
+        </w:numPr>
+        <w:spacing w:after="41"/>
+        <w:ind w:right="99"/>
+      </w:pPr>
+      <w:r>
+        <w:t xml:space="preserve">Colaboração em times ágeis com foco em entregas contínuas, seguindo metodologias </w:t>
+      </w:r>
+      <w:r>
+        <w:rPr>
+          <w:b/>
+          <w:bCs/>
+        </w:rPr>
+        <w:t>Scrum</w:t>
+      </w:r>
+      <w:r>
+        <w:t xml:space="preserve"> e </w:t>
+      </w:r>
+      <w:proofErr w:type="spellStart"/>
+      <w:r>
+        <w:rPr>
+          <w:b/>
+          <w:bCs/>
+        </w:rPr>
+        <w:t>Kanban</w:t>
+      </w:r>
+      <w:proofErr w:type="spellEnd"/>
+      <w:r>
+        <w:t>.</w:t>
+      </w:r>
+    </w:p>
+    <w:p>
+      <w:pPr>
+        <w:spacing w:after="253" w:line="259" w:lineRule="auto"/>
+        <w:ind w:left="31" w:right="0" w:firstLine="0"/>
+      </w:pPr>
+      <w:r>
+        <w:t xml:space="preserve">   </w:t>
+      </w:r>
+    </w:p>
+    <w:p>
+      <w:pPr>
+        <w:spacing w:after="254" w:line="259" w:lineRule="auto"/>
+        <w:ind w:left="5" w:right="0"/>
+      </w:pPr>
+      <w:r>
+        <w:rPr>
+          <w:b/>
+        </w:rPr>
+        <w:t>WRAPPER</w:t>
+      </w:r>
+      <w:r>
+        <w:rPr>
+          <w:b/>
+        </w:rPr>
+        <w:t xml:space="preserve"> SYSTEM</w:t>
+      </w:r>
+      <w:r>
+        <w:rPr>
+          <w:b/>
+        </w:rPr>
+        <w:t xml:space="preserve"> (10/2024 – 02/2025) </w:t>
+      </w:r>
+      <w:r>
         <w:t xml:space="preserve">  </w:t>
       </w:r>
     </w:p>
@@ -531,7 +889,7 @@
         <w:ind w:left="9" w:right="99"/>
       </w:pPr>
       <w:r>
-        <w:t xml:space="preserve">Cargo: Analista de Sistemas Java   </w:t>
+        <w:t xml:space="preserve">Cargo: Analista de Sistemas Java Mobile   </w:t>
       </w:r>
     </w:p>
     <w:p>
@@ -539,249 +897,224 @@
         <w:ind w:left="9" w:right="99"/>
       </w:pPr>
       <w:r>
-        <w:t xml:space="preserve">Empresa atuante no mercado de saúde e tecnologia.   </w:t>
-      </w:r>
-    </w:p>
-    <w:p>
-      <w:pPr>
-        <w:spacing w:after="277"/>
+        <w:t>Empresa especializada em soluções</w:t>
+      </w:r>
+      <w:r>
+        <w:t xml:space="preserve"> </w:t>
+      </w:r>
+      <w:r>
+        <w:t>com tecnologia</w:t>
+      </w:r>
+      <w:r>
+        <w:t xml:space="preserve"> RFID</w:t>
+      </w:r>
+      <w:r>
+        <w:t xml:space="preserve"> </w:t>
+      </w:r>
+      <w:r>
+        <w:t>voltadas</w:t>
+      </w:r>
+      <w:r>
+        <w:t xml:space="preserve"> para o varejo.   </w:t>
+      </w:r>
+    </w:p>
+    <w:p>
+      <w:pPr>
+        <w:spacing w:after="275"/>
         <w:ind w:left="9" w:right="99"/>
-      </w:pPr>
-      <w:r>
-        <w:t xml:space="preserve">Atividades:   </w:t>
-      </w:r>
-    </w:p>
-    <w:p>
-      <w:pPr>
+        <w:rPr>
+          <w:b/>
+          <w:bCs/>
+        </w:rPr>
+      </w:pPr>
+      <w:r>
+        <w:rPr>
+          <w:b/>
+          <w:bCs/>
+        </w:rPr>
+        <w:t xml:space="preserve">Principais Atividades:   </w:t>
+      </w:r>
+    </w:p>
+    <w:p>
+      <w:pPr>
+        <w:pStyle w:val="PargrafodaLista"/>
         <w:numPr>
           <w:ilvl w:val="0"/>
-          <w:numId w:val="1"/>
+          <w:numId w:val="4"/>
         </w:numPr>
-        <w:spacing w:after="50"/>
-        <w:ind w:right="99" w:hanging="360"/>
-      </w:pPr>
-      <w:r>
-        <w:t xml:space="preserve">Manutenção e melhorias no produto </w:t>
-      </w:r>
-      <w:proofErr w:type="spellStart"/>
-      <w:r>
-        <w:t>Squad</w:t>
-      </w:r>
-      <w:proofErr w:type="spellEnd"/>
-      <w:r>
-        <w:t xml:space="preserve"> Autorize, sistema legado com JSP, </w:t>
-      </w:r>
-      <w:proofErr w:type="spellStart"/>
-      <w:r>
-        <w:t>Struts</w:t>
-      </w:r>
-      <w:proofErr w:type="spellEnd"/>
+        <w:spacing w:after="310" w:line="259" w:lineRule="auto"/>
+        <w:ind w:left="235" w:right="0" w:firstLine="0"/>
+      </w:pPr>
+      <w:r>
+        <w:lastRenderedPageBreak/>
+        <w:t xml:space="preserve">Desenvolvimento e manutenção de aplicativos Android utilizando </w:t>
+      </w:r>
+      <w:r>
+        <w:rPr>
+          <w:b/>
+          <w:bCs/>
+        </w:rPr>
+        <w:t>Java</w:t>
+      </w:r>
       <w:r>
         <w:t xml:space="preserve"> e </w:t>
       </w:r>
-      <w:proofErr w:type="spellStart"/>
-      <w:r>
-        <w:t>VRaptor</w:t>
-      </w:r>
-      <w:proofErr w:type="spellEnd"/>
-      <w:r>
-        <w:t xml:space="preserve">.   </w:t>
-      </w:r>
-    </w:p>
-    <w:p>
-      <w:pPr>
+      <w:r>
+        <w:rPr>
+          <w:b/>
+          <w:bCs/>
+        </w:rPr>
+        <w:t>Android Studio</w:t>
+      </w:r>
+      <w:r>
+        <w:t>, com foco em usabilidade e desempenho.</w:t>
+      </w:r>
+    </w:p>
+    <w:p>
+      <w:pPr>
+        <w:pStyle w:val="PargrafodaLista"/>
         <w:numPr>
           <w:ilvl w:val="0"/>
-          <w:numId w:val="1"/>
+          <w:numId w:val="4"/>
         </w:numPr>
-        <w:spacing w:after="72"/>
-        <w:ind w:right="99" w:hanging="360"/>
-      </w:pPr>
-      <w:r>
-        <w:t xml:space="preserve">Desenvolvimento de novas funcionalidades utilizando API REST e Angular.   </w:t>
-      </w:r>
-    </w:p>
-    <w:p>
-      <w:pPr>
+        <w:spacing w:after="310" w:line="259" w:lineRule="auto"/>
+        <w:ind w:left="235" w:right="0" w:firstLine="0"/>
+      </w:pPr>
+      <w:r>
+        <w:t xml:space="preserve">Integração com </w:t>
+      </w:r>
+      <w:r>
+        <w:rPr>
+          <w:b/>
+          <w:bCs/>
+        </w:rPr>
+        <w:t>APIs REST</w:t>
+      </w:r>
+      <w:r>
+        <w:t xml:space="preserve"> e otimização de performance em aplicações mobile.</w:t>
+      </w:r>
+    </w:p>
+    <w:p>
+      <w:pPr>
+        <w:pStyle w:val="PargrafodaLista"/>
         <w:numPr>
           <w:ilvl w:val="0"/>
-          <w:numId w:val="1"/>
+          <w:numId w:val="4"/>
         </w:numPr>
-        <w:spacing w:after="69"/>
-        <w:ind w:right="99" w:hanging="360"/>
-      </w:pPr>
-      <w:r>
-        <w:t xml:space="preserve">Participação no processo de implantação e releases, incluindo GMUD e homologações.   </w:t>
-      </w:r>
-    </w:p>
-    <w:p>
-      <w:pPr>
+        <w:spacing w:after="310" w:line="259" w:lineRule="auto"/>
+        <w:ind w:left="235" w:right="0" w:firstLine="0"/>
+      </w:pPr>
+      <w:r>
+        <w:t xml:space="preserve">Manutenção e evolução de sistemas web utilizando </w:t>
+      </w:r>
+      <w:r>
+        <w:rPr>
+          <w:b/>
+          <w:bCs/>
+        </w:rPr>
+        <w:t>JSF</w:t>
+      </w:r>
+      <w:r>
+        <w:t xml:space="preserve">, </w:t>
+      </w:r>
+      <w:r>
+        <w:rPr>
+          <w:b/>
+          <w:bCs/>
+        </w:rPr>
+        <w:t>XML</w:t>
+      </w:r>
+      <w:r>
+        <w:t xml:space="preserve"> e </w:t>
+      </w:r>
+      <w:proofErr w:type="spellStart"/>
+      <w:r>
+        <w:rPr>
+          <w:b/>
+          <w:bCs/>
+        </w:rPr>
+        <w:t>JavaScript</w:t>
+      </w:r>
+      <w:proofErr w:type="spellEnd"/>
+      <w:r>
+        <w:t>, com foco em estabilidade e legibilidade do código.</w:t>
+      </w:r>
+    </w:p>
+    <w:p>
+      <w:pPr>
+        <w:pStyle w:val="PargrafodaLista"/>
         <w:numPr>
           <w:ilvl w:val="0"/>
-          <w:numId w:val="1"/>
+          <w:numId w:val="4"/>
         </w:numPr>
-        <w:spacing w:after="41"/>
-        <w:ind w:right="99" w:hanging="360"/>
-      </w:pPr>
-      <w:r>
-        <w:t>Trabalho em equipe com metodologias ágeis (Scrum/</w:t>
-      </w:r>
-      <w:proofErr w:type="spellStart"/>
-      <w:r>
-        <w:t>Kanban</w:t>
-      </w:r>
-      <w:proofErr w:type="spellEnd"/>
-      <w:r>
-        <w:t xml:space="preserve">).   </w:t>
-      </w:r>
-    </w:p>
-    <w:p>
-      <w:pPr>
-        <w:spacing w:after="253" w:line="259" w:lineRule="auto"/>
-        <w:ind w:left="31" w:right="0" w:firstLine="0"/>
-      </w:pPr>
-      <w:r>
-        <w:t xml:space="preserve">   </w:t>
-      </w:r>
-    </w:p>
-    <w:p>
-      <w:pPr>
-        <w:spacing w:after="254" w:line="259" w:lineRule="auto"/>
-        <w:ind w:left="5" w:right="0"/>
-      </w:pPr>
-      <w:r>
-        <w:rPr>
-          <w:b/>
-        </w:rPr>
-        <w:t xml:space="preserve">WRAPPER (10/2024 – 02/2025) </w:t>
-      </w:r>
-      <w:r>
-        <w:t xml:space="preserve">  </w:t>
-      </w:r>
-    </w:p>
-    <w:p>
-      <w:pPr>
-        <w:spacing w:after="39"/>
-        <w:ind w:left="9" w:right="99"/>
-      </w:pPr>
-      <w:r>
-        <w:t xml:space="preserve">Cargo: Analista de Sistemas Java Mobile   </w:t>
-      </w:r>
-    </w:p>
-    <w:p>
-      <w:pPr>
-        <w:ind w:left="9" w:right="99"/>
-      </w:pPr>
-      <w:r>
-        <w:t xml:space="preserve">Empresa especializada em soluções RFID para o varejo.   </w:t>
-      </w:r>
-    </w:p>
-    <w:p>
-      <w:pPr>
-        <w:spacing w:after="275"/>
-        <w:ind w:left="9" w:right="99"/>
-      </w:pPr>
-      <w:r>
-        <w:t xml:space="preserve">Atividades:   </w:t>
-      </w:r>
-    </w:p>
-    <w:p>
-      <w:pPr>
+        <w:spacing w:after="310" w:line="259" w:lineRule="auto"/>
+        <w:ind w:left="235" w:right="0" w:firstLine="0"/>
+      </w:pPr>
+      <w:r>
+        <w:t xml:space="preserve">Uso de </w:t>
+      </w:r>
+      <w:proofErr w:type="spellStart"/>
+      <w:r>
+        <w:rPr>
+          <w:b/>
+          <w:bCs/>
+        </w:rPr>
+        <w:t>MongoDB</w:t>
+      </w:r>
+      <w:proofErr w:type="spellEnd"/>
+      <w:r>
+        <w:t xml:space="preserve"> para persistência de dados, incluindo modelagem e consultas otimizadas.</w:t>
+      </w:r>
+    </w:p>
+    <w:p>
+      <w:pPr>
+        <w:pStyle w:val="PargrafodaLista"/>
         <w:numPr>
           <w:ilvl w:val="0"/>
-          <w:numId w:val="1"/>
+          <w:numId w:val="4"/>
         </w:numPr>
-        <w:spacing w:after="52"/>
-        <w:ind w:right="99" w:hanging="360"/>
-      </w:pPr>
-      <w:r>
-        <w:t xml:space="preserve">Desenvolvimento e manutenção de aplicações Android utilizando Android Studio, Java e </w:t>
-      </w:r>
-      <w:proofErr w:type="spellStart"/>
-      <w:r>
-        <w:t>Kotlin</w:t>
-      </w:r>
-      <w:proofErr w:type="spellEnd"/>
-      <w:r>
-        <w:t xml:space="preserve">.   </w:t>
-      </w:r>
-    </w:p>
-    <w:p>
-      <w:pPr>
+        <w:spacing w:after="310" w:line="259" w:lineRule="auto"/>
+        <w:ind w:left="235" w:right="0" w:firstLine="0"/>
+      </w:pPr>
+      <w:r>
+        <w:t>Correção de bugs e refatoração de código visando melhoria contínua e boas práticas de desenvolvimento.</w:t>
+      </w:r>
+    </w:p>
+    <w:p>
+      <w:pPr>
+        <w:pStyle w:val="PargrafodaLista"/>
         <w:numPr>
           <w:ilvl w:val="0"/>
-          <w:numId w:val="1"/>
+          <w:numId w:val="4"/>
         </w:numPr>
-        <w:spacing w:after="72"/>
-        <w:ind w:right="99" w:hanging="360"/>
-      </w:pPr>
-      <w:r>
-        <w:t xml:space="preserve">Integração com APIs REST e otimização de desempenho de aplicações mobile.   </w:t>
-      </w:r>
-    </w:p>
-    <w:p>
-      <w:pPr>
+        <w:spacing w:after="310" w:line="259" w:lineRule="auto"/>
+        <w:ind w:left="235" w:right="0" w:firstLine="0"/>
+      </w:pPr>
+      <w:r>
+        <w:t>Levantamento de requisitos diretamente com stakeholders, além da produção de documentação técnica.</w:t>
+      </w:r>
+    </w:p>
+    <w:p>
+      <w:pPr>
+        <w:pStyle w:val="PargrafodaLista"/>
         <w:numPr>
           <w:ilvl w:val="0"/>
-          <w:numId w:val="1"/>
+          <w:numId w:val="4"/>
         </w:numPr>
-        <w:spacing w:after="69"/>
-        <w:ind w:right="99" w:hanging="360"/>
-      </w:pPr>
-      <w:r>
-        <w:t xml:space="preserve">Correção de bugs e refatoração de código para melhor legibilidade e eficiência.   </w:t>
-      </w:r>
-    </w:p>
-    <w:p>
-      <w:pPr>
-        <w:numPr>
-          <w:ilvl w:val="0"/>
-          <w:numId w:val="1"/>
-        </w:numPr>
-        <w:spacing w:after="69"/>
-        <w:ind w:right="99" w:hanging="360"/>
-      </w:pPr>
-      <w:r>
-        <w:lastRenderedPageBreak/>
-        <w:t xml:space="preserve">Levantamento de requisitos junto aos stakeholders e documentação de processos.   </w:t>
-      </w:r>
-    </w:p>
-    <w:p>
-      <w:pPr>
-        <w:numPr>
-          <w:ilvl w:val="0"/>
-          <w:numId w:val="1"/>
-        </w:numPr>
-        <w:spacing w:after="0"/>
-        <w:ind w:right="99" w:hanging="360"/>
-      </w:pPr>
-      <w:r>
-        <w:t xml:space="preserve">Atuação em times ágeis com Scrum e </w:t>
-      </w:r>
-      <w:proofErr w:type="spellStart"/>
-      <w:r>
-        <w:t>Kanban</w:t>
-      </w:r>
-      <w:proofErr w:type="spellEnd"/>
-      <w:r>
-        <w:t>.</w:t>
-      </w:r>
-      <w:r>
-        <w:rPr>
-          <w:sz w:val="22"/>
-        </w:rPr>
-        <w:t xml:space="preserve"> </w:t>
-      </w:r>
-      <w:r>
-        <w:t xml:space="preserve">  </w:t>
-      </w:r>
-    </w:p>
-    <w:p>
-      <w:pPr>
         <w:spacing w:after="310" w:line="259" w:lineRule="auto"/>
         <w:ind w:left="235" w:right="0" w:firstLine="0"/>
-        <w:jc w:val="center"/>
-      </w:pPr>
+      </w:pPr>
+      <w:r>
+        <w:t>Atuação em metodologias ágeis, colaborando com times Scrum/</w:t>
+      </w:r>
+      <w:proofErr w:type="spellStart"/>
+      <w:r>
+        <w:t>Kanban</w:t>
+      </w:r>
+      <w:proofErr w:type="spellEnd"/>
+      <w:r>
+        <w:t xml:space="preserve"> em ciclos curtos de entrega.</w:t>
+      </w:r>
       <w:r>
         <w:rPr>
           <w:sz w:val="22"/>
@@ -1057,39 +1390,6 @@
     </w:p>
     <w:p>
       <w:pPr>
-        <w:spacing w:after="277"/>
-        <w:ind w:left="399" w:right="99"/>
-      </w:pPr>
-      <w:r>
-        <w:t>Docker para Desenvolvedores (</w:t>
-      </w:r>
-      <w:proofErr w:type="spellStart"/>
-      <w:r>
-        <w:t>Swarm</w:t>
-      </w:r>
-      <w:proofErr w:type="spellEnd"/>
-      <w:r>
-        <w:t xml:space="preserve"> e </w:t>
-      </w:r>
-      <w:proofErr w:type="spellStart"/>
-      <w:r>
-        <w:t>Kubernetes</w:t>
-      </w:r>
-      <w:proofErr w:type="spellEnd"/>
-      <w:r>
-        <w:t xml:space="preserve">) (12,5h – </w:t>
-      </w:r>
-      <w:proofErr w:type="spellStart"/>
-      <w:r>
-        <w:t>Udemy</w:t>
-      </w:r>
-      <w:proofErr w:type="spellEnd"/>
-      <w:r>
-        <w:t xml:space="preserve">)   </w:t>
-      </w:r>
-    </w:p>
-    <w:p>
-      <w:pPr>
         <w:spacing w:after="299"/>
         <w:ind w:left="9" w:right="99"/>
       </w:pPr>
@@ -1147,12 +1447,6 @@
       <w:r>
         <w:t xml:space="preserve">  </w:t>
       </w:r>
-    </w:p>
-    <w:p>
-      <w:pPr>
-        <w:spacing w:after="17" w:line="259" w:lineRule="auto"/>
-        <w:ind w:left="31" w:right="0" w:firstLine="0"/>
-      </w:pPr>
       <w:r>
         <w:rPr>
           <w:b/>
@@ -1162,20 +1456,15 @@
       <w:r>
         <w:t xml:space="preserve">  </w:t>
       </w:r>
-    </w:p>
-    <w:p>
-      <w:pPr>
-        <w:spacing w:after="206"/>
-        <w:ind w:left="9" w:right="99"/>
-      </w:pPr>
+      <w:r>
+        <w:br/>
+      </w:r>
       <w:r>
         <w:t xml:space="preserve">Desenvolvimento de aplicativos completos utilizando Android Studio e Java  </w:t>
       </w:r>
-    </w:p>
-    <w:p>
-      <w:pPr>
-        <w:ind w:left="9" w:right="99"/>
-      </w:pPr>
+      <w:r>
+        <w:br/>
+      </w:r>
       <w:r>
         <w:t xml:space="preserve">Experiência com </w:t>
       </w:r>
@@ -1201,15 +1490,7 @@
       </w:r>
       <w:proofErr w:type="spellEnd"/>
       <w:r>
-        <w:t xml:space="preserve"> Consumo de </w:t>
-      </w:r>
-    </w:p>
-    <w:p>
-      <w:pPr>
-        <w:ind w:left="9" w:right="99"/>
-      </w:pPr>
-      <w:r>
-        <w:t xml:space="preserve">APIs REST e integração com </w:t>
+        <w:t xml:space="preserve"> Consumo de APIs REST e integração com </w:t>
       </w:r>
       <w:proofErr w:type="spellStart"/>
       <w:r>
@@ -1225,6 +1506,9 @@
       </w:r>
       <w:proofErr w:type="spellEnd"/>
       <w:r>
+        <w:t xml:space="preserve">. </w:t>
+      </w:r>
+      <w:r>
         <w:rPr>
           <w:color w:val="333333"/>
         </w:rPr>
@@ -1232,6 +1516,9 @@
       </w:r>
       <w:r>
         <w:t xml:space="preserve">  </w:t>
+      </w:r>
+      <w:r>
+        <w:br/>
       </w:r>
     </w:p>
     <w:p>
@@ -1246,16 +1533,7 @@
         <w:t xml:space="preserve">BACK-END &amp; BANCO DE DADOS: </w:t>
       </w:r>
       <w:r>
-        <w:t xml:space="preserve">  </w:t>
-      </w:r>
-    </w:p>
-    <w:p>
-      <w:pPr>
-        <w:spacing w:after="17" w:line="259" w:lineRule="auto"/>
-        <w:ind w:left="31" w:right="0" w:firstLine="0"/>
-      </w:pPr>
-      <w:r>
-        <w:t xml:space="preserve">   </w:t>
+        <w:t xml:space="preserve">     </w:t>
       </w:r>
     </w:p>
     <w:p>
@@ -1264,6 +1542,7 @@
         <w:ind w:left="9" w:right="99"/>
       </w:pPr>
       <w:r>
+        <w:lastRenderedPageBreak/>
         <w:t xml:space="preserve">Desenvolvimento de sistemas na IDE </w:t>
       </w:r>
       <w:proofErr w:type="spellStart"/>
@@ -1280,92 +1559,77 @@
       </w:r>
       <w:proofErr w:type="spellEnd"/>
       <w:r>
+        <w:t xml:space="preserve">. </w:t>
+      </w:r>
+      <w:r>
+        <w:br/>
+      </w:r>
+      <w:r>
+        <w:t xml:space="preserve">Experiência com Spring Boot para criação de APIs REST </w:t>
+      </w:r>
+      <w:r>
+        <w:br/>
+        <w:t xml:space="preserve">Conhecimento em </w:t>
+      </w:r>
+      <w:proofErr w:type="spellStart"/>
+      <w:r>
+        <w:t>Mysql</w:t>
+      </w:r>
+      <w:proofErr w:type="spellEnd"/>
+      <w:r>
+        <w:t xml:space="preserve">, </w:t>
+      </w:r>
+      <w:proofErr w:type="spellStart"/>
+      <w:r>
+        <w:t>SQLite</w:t>
+      </w:r>
+      <w:proofErr w:type="spellEnd"/>
+      <w:r>
+        <w:t xml:space="preserve">, </w:t>
+      </w:r>
+      <w:proofErr w:type="spellStart"/>
+      <w:r>
+        <w:t>Informix</w:t>
+      </w:r>
+      <w:proofErr w:type="spellEnd"/>
+      <w:r>
+        <w:t xml:space="preserve">, SQL Server e PostgreSQL. </w:t>
+      </w:r>
+      <w:r>
+        <w:br/>
+      </w:r>
+      <w:r>
+        <w:br/>
+      </w:r>
+      <w:r>
+        <w:rPr>
+          <w:b/>
+        </w:rPr>
+        <w:t>DEVOPS &amp; FERRAMENTAS:</w:t>
+      </w:r>
+      <w:r>
         <w:t xml:space="preserve">   </w:t>
       </w:r>
-    </w:p>
-    <w:p>
-      <w:pPr>
-        <w:spacing w:after="96" w:line="418" w:lineRule="auto"/>
-        <w:ind w:left="9" w:right="2276"/>
-      </w:pPr>
-      <w:r>
-        <w:lastRenderedPageBreak/>
-        <w:t xml:space="preserve">Experiência com Spring Boot para criação de APIs REST Conhecimento em MySQL, </w:t>
-      </w:r>
-      <w:proofErr w:type="spellStart"/>
-      <w:r>
-        <w:t>SQLite</w:t>
-      </w:r>
-      <w:proofErr w:type="spellEnd"/>
-      <w:r>
-        <w:t xml:space="preserve"> </w:t>
-      </w:r>
-      <w:proofErr w:type="spellStart"/>
-      <w:r>
-        <w:t>Informix</w:t>
-      </w:r>
-      <w:proofErr w:type="spellEnd"/>
-      <w:r>
-        <w:t xml:space="preserve"> e SQL Server </w:t>
-      </w:r>
-      <w:proofErr w:type="gramStart"/>
-      <w:r>
-        <w:rPr>
-          <w:b/>
-        </w:rPr>
-        <w:t xml:space="preserve">DEVOPS </w:t>
-      </w:r>
-      <w:r>
-        <w:t xml:space="preserve"> </w:t>
-      </w:r>
-      <w:r>
-        <w:rPr>
-          <w:b/>
-        </w:rPr>
-        <w:t>&amp;</w:t>
-      </w:r>
-      <w:proofErr w:type="gramEnd"/>
-      <w:r>
-        <w:rPr>
-          <w:b/>
-        </w:rPr>
-        <w:t xml:space="preserve"> FERRAMENTAS:</w:t>
+      <w:r>
+        <w:br/>
+      </w:r>
+      <w:r>
+        <w:t>Experiência com Docker</w:t>
+      </w:r>
+      <w:r>
+        <w:t xml:space="preserve">. </w:t>
       </w:r>
       <w:r>
         <w:t xml:space="preserve">   </w:t>
       </w:r>
-    </w:p>
-    <w:p>
-      <w:pPr>
-        <w:spacing w:after="42"/>
-        <w:ind w:left="9" w:right="99"/>
-      </w:pPr>
-      <w:r>
-        <w:t xml:space="preserve">Experiência com Docker, Docker </w:t>
-      </w:r>
-      <w:proofErr w:type="spellStart"/>
-      <w:r>
-        <w:t>Swarm</w:t>
-      </w:r>
-      <w:proofErr w:type="spellEnd"/>
-      <w:r>
-        <w:t xml:space="preserve"> e </w:t>
-      </w:r>
-      <w:proofErr w:type="spellStart"/>
-      <w:r>
-        <w:t>Kubernetes</w:t>
-      </w:r>
-      <w:proofErr w:type="spellEnd"/>
-      <w:r>
-        <w:t xml:space="preserve">   </w:t>
-      </w:r>
-    </w:p>
-    <w:p>
-      <w:pPr>
-        <w:ind w:left="9" w:right="99"/>
-      </w:pPr>
-      <w:r>
-        <w:t xml:space="preserve">Familiaridade com Linux para desenvolvedores (terminal, Shell, Apache)   </w:t>
+      <w:r>
+        <w:br/>
+      </w:r>
+      <w:r>
+        <w:t>Familiaridade com Linux para desenvolvedores (terminal, Shell, Apache)</w:t>
+      </w:r>
+      <w:r>
+        <w:t xml:space="preserve">. </w:t>
       </w:r>
     </w:p>
     <w:p>
@@ -1377,16 +1641,15 @@
         <w:rPr>
           <w:b/>
         </w:rPr>
+        <w:br/>
         <w:t xml:space="preserve">METODOLOGIAS &amp; OUTROS: </w:t>
       </w:r>
       <w:r>
         <w:t xml:space="preserve">  </w:t>
       </w:r>
-    </w:p>
-    <w:p>
-      <w:pPr>
-        <w:ind w:left="9" w:right="99"/>
-      </w:pPr>
+      <w:r>
+        <w:br/>
+      </w:r>
       <w:r>
         <w:t xml:space="preserve">Conhecimento em Metodologias Ágeis (Scrum, </w:t>
       </w:r>
@@ -1396,7 +1659,10 @@
       </w:r>
       <w:proofErr w:type="spellEnd"/>
       <w:r>
-        <w:t xml:space="preserve">)     </w:t>
+        <w:t>)</w:t>
+      </w:r>
+      <w:r>
+        <w:t xml:space="preserve">. </w:t>
       </w:r>
     </w:p>
     <w:p>
@@ -1426,6 +1692,119 @@
 <file path=word/numbering.xml><?xml version="1.0" encoding="utf-8"?>
 <w:numbering xmlns:wpc="http://schemas.microsoft.com/office/word/2010/wordprocessingCanvas" xmlns:cx="http://schemas.microsoft.com/office/drawing/2014/chartex" xmlns:cx1="http://schemas.microsoft.com/office/drawing/2015/9/8/chartex" xmlns:cx2="http://schemas.microsoft.com/office/drawing/2015/10/21/chartex" xmlns:cx3="http://schemas.microsoft.com/office/drawing/2016/5/9/chartex" xmlns:cx4="http://schemas.microsoft.com/office/drawing/2016/5/10/chartex" xmlns:cx5="http://schemas.microsoft.com/office/drawing/2016/5/11/chartex" xmlns:cx6="http://schemas.microsoft.com/office/drawing/2016/5/12/chartex" xmlns:cx7="http://schemas.microsoft.com/office/drawing/2016/5/13/chartex" xmlns:cx8="http://schemas.microsoft.com/office/drawing/2016/5/14/chartex" xmlns:mc="http://schemas.openxmlformats.org/markup-compatibility/2006" xmlns:aink="http://schemas.microsoft.com/office/drawing/2016/ink" xmlns:am3d="http://schemas.microsoft.com/office/drawing/2017/model3d" xmlns:o="urn:schemas-microsoft-com:office:office" xmlns:oel="http://schemas.microsoft.com/office/2019/extlst" xmlns:r="http://schemas.openxmlformats.org/officeDocument/2006/relationships" xmlns:m="http://schemas.openxmlformats.org/officeDocument/2006/math" xmlns:v="urn:schemas-microsoft-com:vml" xmlns:wp14="http://schemas.microsoft.com/office/word/2010/wordprocessingDrawing" xmlns:wp="http://schemas.openxmlformats.org/drawingml/2006/wordprocessingDrawing" xmlns:w10="urn:schemas-microsoft-com:office:word" xmlns:w="http://schemas.openxmlformats.org/wordprocessingml/2006/main" xmlns:w14="http://schemas.microsoft.com/office/word/2010/wordml" xmlns:w15="http://schemas.microsoft.com/office/word/2012/wordml" xmlns:w16cex="http://schemas.microsoft.com/office/word/2018/wordml/cex" xmlns:w16cid="http://schemas.microsoft.com/office/word/2016/wordml/cid" xmlns:w16="http://schemas.microsoft.com/office/word/2018/wordml" xmlns:w16du="http://schemas.microsoft.com/office/word/2023/wordml/word16du" xmlns:w16sdtdh="http://schemas.microsoft.com/office/word/2020/wordml/sdtdatahash" xmlns:w16sdtfl="http://schemas.microsoft.com/office/word/2024/wordml/sdtformatlock" xmlns:w16se="http://schemas.microsoft.com/office/word/2015/wordml/symex" xmlns:wpg="http://schemas.microsoft.com/office/word/2010/wordprocessingGroup" xmlns:wpi="http://schemas.microsoft.com/office/word/2010/wordprocessingInk" xmlns:wne="http://schemas.microsoft.com/office/word/2006/wordml" xmlns:wps="http://schemas.microsoft.com/office/word/2010/wordprocessingShape" mc:Ignorable="w14 w15 w16se w16cid w16 w16cex w16sdtdh w16sdtfl w16du wp14">
   <w:abstractNum w:abstractNumId="0" w15:restartNumberingAfterBreak="0">
+    <w:nsid w:val="36BB718C"/>
+    <w:multiLevelType w:val="hybridMultilevel"/>
+    <w:tmpl w:val="B656A488"/>
+    <w:lvl w:ilvl="0" w:tplc="04160001">
+      <w:start w:val="1"/>
+      <w:numFmt w:val="bullet"/>
+      <w:lvlText w:val=""/>
+      <w:lvlJc w:val="left"/>
+      <w:pPr>
+        <w:ind w:left="729" w:hanging="360"/>
+      </w:pPr>
+      <w:rPr>
+        <w:rFonts w:ascii="Symbol" w:hAnsi="Symbol" w:hint="default"/>
+      </w:rPr>
+    </w:lvl>
+    <w:lvl w:ilvl="1" w:tplc="04160003" w:tentative="1">
+      <w:start w:val="1"/>
+      <w:numFmt w:val="bullet"/>
+      <w:lvlText w:val="o"/>
+      <w:lvlJc w:val="left"/>
+      <w:pPr>
+        <w:ind w:left="1449" w:hanging="360"/>
+      </w:pPr>
+      <w:rPr>
+        <w:rFonts w:ascii="Courier New" w:hAnsi="Courier New" w:cs="Courier New" w:hint="default"/>
+      </w:rPr>
+    </w:lvl>
+    <w:lvl w:ilvl="2" w:tplc="04160005" w:tentative="1">
+      <w:start w:val="1"/>
+      <w:numFmt w:val="bullet"/>
+      <w:lvlText w:val=""/>
+      <w:lvlJc w:val="left"/>
+      <w:pPr>
+        <w:ind w:left="2169" w:hanging="360"/>
+      </w:pPr>
+      <w:rPr>
+        <w:rFonts w:ascii="Wingdings" w:hAnsi="Wingdings" w:hint="default"/>
+      </w:rPr>
+    </w:lvl>
+    <w:lvl w:ilvl="3" w:tplc="04160001" w:tentative="1">
+      <w:start w:val="1"/>
+      <w:numFmt w:val="bullet"/>
+      <w:lvlText w:val=""/>
+      <w:lvlJc w:val="left"/>
+      <w:pPr>
+        <w:ind w:left="2889" w:hanging="360"/>
+      </w:pPr>
+      <w:rPr>
+        <w:rFonts w:ascii="Symbol" w:hAnsi="Symbol" w:hint="default"/>
+      </w:rPr>
+    </w:lvl>
+    <w:lvl w:ilvl="4" w:tplc="04160003" w:tentative="1">
+      <w:start w:val="1"/>
+      <w:numFmt w:val="bullet"/>
+      <w:lvlText w:val="o"/>
+      <w:lvlJc w:val="left"/>
+      <w:pPr>
+        <w:ind w:left="3609" w:hanging="360"/>
+      </w:pPr>
+      <w:rPr>
+        <w:rFonts w:ascii="Courier New" w:hAnsi="Courier New" w:cs="Courier New" w:hint="default"/>
+      </w:rPr>
+    </w:lvl>
+    <w:lvl w:ilvl="5" w:tplc="04160005" w:tentative="1">
+      <w:start w:val="1"/>
+      <w:numFmt w:val="bullet"/>
+      <w:lvlText w:val=""/>
+      <w:lvlJc w:val="left"/>
+      <w:pPr>
+        <w:ind w:left="4329" w:hanging="360"/>
+      </w:pPr>
+      <w:rPr>
+        <w:rFonts w:ascii="Wingdings" w:hAnsi="Wingdings" w:hint="default"/>
+      </w:rPr>
+    </w:lvl>
+    <w:lvl w:ilvl="6" w:tplc="04160001" w:tentative="1">
+      <w:start w:val="1"/>
+      <w:numFmt w:val="bullet"/>
+      <w:lvlText w:val=""/>
+      <w:lvlJc w:val="left"/>
+      <w:pPr>
+        <w:ind w:left="5049" w:hanging="360"/>
+      </w:pPr>
+      <w:rPr>
+        <w:rFonts w:ascii="Symbol" w:hAnsi="Symbol" w:hint="default"/>
+      </w:rPr>
+    </w:lvl>
+    <w:lvl w:ilvl="7" w:tplc="04160003" w:tentative="1">
+      <w:start w:val="1"/>
+      <w:numFmt w:val="bullet"/>
+      <w:lvlText w:val="o"/>
+      <w:lvlJc w:val="left"/>
+      <w:pPr>
+        <w:ind w:left="5769" w:hanging="360"/>
+      </w:pPr>
+      <w:rPr>
+        <w:rFonts w:ascii="Courier New" w:hAnsi="Courier New" w:cs="Courier New" w:hint="default"/>
+      </w:rPr>
+    </w:lvl>
+    <w:lvl w:ilvl="8" w:tplc="04160005" w:tentative="1">
+      <w:start w:val="1"/>
+      <w:numFmt w:val="bullet"/>
+      <w:lvlText w:val=""/>
+      <w:lvlJc w:val="left"/>
+      <w:pPr>
+        <w:ind w:left="6489" w:hanging="360"/>
+      </w:pPr>
+      <w:rPr>
+        <w:rFonts w:ascii="Wingdings" w:hAnsi="Wingdings" w:hint="default"/>
+      </w:rPr>
+    </w:lvl>
+  </w:abstractNum>
+  <w:abstractNum w:abstractNumId="1" w15:restartNumberingAfterBreak="0">
     <w:nsid w:val="51F31F36"/>
     <w:multiLevelType w:val="hybridMultilevel"/>
     <w:tmpl w:val="2BCC9EF2"/>
@@ -1637,7 +2016,120 @@
       </w:rPr>
     </w:lvl>
   </w:abstractNum>
-  <w:abstractNum w:abstractNumId="1" w15:restartNumberingAfterBreak="0">
+  <w:abstractNum w:abstractNumId="2" w15:restartNumberingAfterBreak="0">
+    <w:nsid w:val="57B46564"/>
+    <w:multiLevelType w:val="hybridMultilevel"/>
+    <w:tmpl w:val="F196B770"/>
+    <w:lvl w:ilvl="0" w:tplc="04160001">
+      <w:start w:val="1"/>
+      <w:numFmt w:val="bullet"/>
+      <w:lvlText w:val=""/>
+      <w:lvlJc w:val="left"/>
+      <w:pPr>
+        <w:ind w:left="955" w:hanging="360"/>
+      </w:pPr>
+      <w:rPr>
+        <w:rFonts w:ascii="Symbol" w:hAnsi="Symbol" w:hint="default"/>
+      </w:rPr>
+    </w:lvl>
+    <w:lvl w:ilvl="1" w:tplc="04160003" w:tentative="1">
+      <w:start w:val="1"/>
+      <w:numFmt w:val="bullet"/>
+      <w:lvlText w:val="o"/>
+      <w:lvlJc w:val="left"/>
+      <w:pPr>
+        <w:ind w:left="1675" w:hanging="360"/>
+      </w:pPr>
+      <w:rPr>
+        <w:rFonts w:ascii="Courier New" w:hAnsi="Courier New" w:cs="Courier New" w:hint="default"/>
+      </w:rPr>
+    </w:lvl>
+    <w:lvl w:ilvl="2" w:tplc="04160005" w:tentative="1">
+      <w:start w:val="1"/>
+      <w:numFmt w:val="bullet"/>
+      <w:lvlText w:val=""/>
+      <w:lvlJc w:val="left"/>
+      <w:pPr>
+        <w:ind w:left="2395" w:hanging="360"/>
+      </w:pPr>
+      <w:rPr>
+        <w:rFonts w:ascii="Wingdings" w:hAnsi="Wingdings" w:hint="default"/>
+      </w:rPr>
+    </w:lvl>
+    <w:lvl w:ilvl="3" w:tplc="04160001" w:tentative="1">
+      <w:start w:val="1"/>
+      <w:numFmt w:val="bullet"/>
+      <w:lvlText w:val=""/>
+      <w:lvlJc w:val="left"/>
+      <w:pPr>
+        <w:ind w:left="3115" w:hanging="360"/>
+      </w:pPr>
+      <w:rPr>
+        <w:rFonts w:ascii="Symbol" w:hAnsi="Symbol" w:hint="default"/>
+      </w:rPr>
+    </w:lvl>
+    <w:lvl w:ilvl="4" w:tplc="04160003" w:tentative="1">
+      <w:start w:val="1"/>
+      <w:numFmt w:val="bullet"/>
+      <w:lvlText w:val="o"/>
+      <w:lvlJc w:val="left"/>
+      <w:pPr>
+        <w:ind w:left="3835" w:hanging="360"/>
+      </w:pPr>
+      <w:rPr>
+        <w:rFonts w:ascii="Courier New" w:hAnsi="Courier New" w:cs="Courier New" w:hint="default"/>
+      </w:rPr>
+    </w:lvl>
+    <w:lvl w:ilvl="5" w:tplc="04160005" w:tentative="1">
+      <w:start w:val="1"/>
+      <w:numFmt w:val="bullet"/>
+      <w:lvlText w:val=""/>
+      <w:lvlJc w:val="left"/>
+      <w:pPr>
+        <w:ind w:left="4555" w:hanging="360"/>
+      </w:pPr>
+      <w:rPr>
+        <w:rFonts w:ascii="Wingdings" w:hAnsi="Wingdings" w:hint="default"/>
+      </w:rPr>
+    </w:lvl>
+    <w:lvl w:ilvl="6" w:tplc="04160001" w:tentative="1">
+      <w:start w:val="1"/>
+      <w:numFmt w:val="bullet"/>
+      <w:lvlText w:val=""/>
+      <w:lvlJc w:val="left"/>
+      <w:pPr>
+        <w:ind w:left="5275" w:hanging="360"/>
+      </w:pPr>
+      <w:rPr>
+        <w:rFonts w:ascii="Symbol" w:hAnsi="Symbol" w:hint="default"/>
+      </w:rPr>
+    </w:lvl>
+    <w:lvl w:ilvl="7" w:tplc="04160003" w:tentative="1">
+      <w:start w:val="1"/>
+      <w:numFmt w:val="bullet"/>
+      <w:lvlText w:val="o"/>
+      <w:lvlJc w:val="left"/>
+      <w:pPr>
+        <w:ind w:left="5995" w:hanging="360"/>
+      </w:pPr>
+      <w:rPr>
+        <w:rFonts w:ascii="Courier New" w:hAnsi="Courier New" w:cs="Courier New" w:hint="default"/>
+      </w:rPr>
+    </w:lvl>
+    <w:lvl w:ilvl="8" w:tplc="04160005" w:tentative="1">
+      <w:start w:val="1"/>
+      <w:numFmt w:val="bullet"/>
+      <w:lvlText w:val=""/>
+      <w:lvlJc w:val="left"/>
+      <w:pPr>
+        <w:ind w:left="6715" w:hanging="360"/>
+      </w:pPr>
+      <w:rPr>
+        <w:rFonts w:ascii="Wingdings" w:hAnsi="Wingdings" w:hint="default"/>
+      </w:rPr>
+    </w:lvl>
+  </w:abstractNum>
+  <w:abstractNum w:abstractNumId="3" w15:restartNumberingAfterBreak="0">
     <w:nsid w:val="75AE5E70"/>
     <w:multiLevelType w:val="hybridMultilevel"/>
     <w:tmpl w:val="5404A550"/>
@@ -1850,10 +2342,16 @@
     </w:lvl>
   </w:abstractNum>
   <w:num w:numId="1" w16cid:durableId="1658260494">
+    <w:abstractNumId w:val="1"/>
+  </w:num>
+  <w:num w:numId="2" w16cid:durableId="907374349">
+    <w:abstractNumId w:val="3"/>
+  </w:num>
+  <w:num w:numId="3" w16cid:durableId="2125541053">
     <w:abstractNumId w:val="0"/>
   </w:num>
-  <w:num w:numId="2" w16cid:durableId="907374349">
-    <w:abstractNumId w:val="1"/>
+  <w:num w:numId="4" w16cid:durableId="2102212943">
+    <w:abstractNumId w:val="2"/>
   </w:num>
 </w:numbering>
 </file>
@@ -2368,6 +2866,17 @@
       <w:u w:val="single"/>
     </w:rPr>
   </w:style>
+  <w:style w:type="paragraph" w:styleId="PargrafodaLista">
+    <w:name w:val="List Paragraph"/>
+    <w:basedOn w:val="Normal"/>
+    <w:uiPriority w:val="34"/>
+    <w:qFormat/>
+    <w:rsid w:val="00D70AC0"/>
+    <w:pPr>
+      <w:ind w:left="720"/>
+      <w:contextualSpacing/>
+    </w:pPr>
+  </w:style>
 </w:styles>
 </file>
 

</xml_diff>